<commit_message>
Update to .Net 4.0
</commit_message>
<xml_diff>
--- a/Document/Review VS.docx
+++ b/Document/Review VS.docx
@@ -255,17 +255,8 @@
           <w:rFonts w:hint="eastAsia"/>
           <w:strike/>
         </w:rPr>
-        <w:t xml:space="preserve">Shortcut Alt + </w:t>
-      </w:r>
-      <w:proofErr w:type="spellStart"/>
-      <w:r>
-        <w:rPr>
-          <w:rFonts w:hint="eastAsia"/>
-          <w:strike/>
-        </w:rPr>
-        <w:t>num</w:t>
-      </w:r>
-      <w:proofErr w:type="spellEnd"/>
+        <w:t>Shortcut Alt + num</w:t>
+      </w:r>
     </w:p>
     <w:p>
       <w:pPr>
@@ -620,21 +611,7 @@
         <w:rPr>
           <w:rFonts w:hint="eastAsia"/>
         </w:rPr>
-        <w:t xml:space="preserve"> ($</w:t>
-      </w:r>
-      <w:proofErr w:type="spellStart"/>
-      <w:r>
-        <w:rPr>
-          <w:rFonts w:hint="eastAsia"/>
-        </w:rPr>
-        <w:t>ReturnValue</w:t>
-      </w:r>
-      <w:proofErr w:type="spellEnd"/>
-      <w:r>
-        <w:rPr>
-          <w:rFonts w:hint="eastAsia"/>
-        </w:rPr>
-        <w:t>, 1 + 3)</w:t>
+        <w:t xml:space="preserve"> ($ReturnValue, 1 + 3)</w:t>
       </w:r>
     </w:p>
     <w:p>
@@ -652,76 +629,6 @@
           <w:rFonts w:hint="eastAsia"/>
         </w:rPr>
         <w:t>Verifying Code by Using UI Automation</w:t>
-      </w:r>
-      <w:r>
-        <w:rPr>
-          <w:rFonts w:hint="eastAsia"/>
-        </w:rPr>
-        <w:br/>
-      </w:r>
-      <w:bookmarkStart w:id="0" w:name="_GoBack"/>
-      <w:r>
-        <w:fldChar w:fldCharType="begin"/>
-      </w:r>
-      <w:r>
-        <w:instrText xml:space="preserve"> HYPERLINK "http://msdn.microsoft.com/en-us/library/dd286726.aspx%23VerifyingCodeUsingCUITCreate" </w:instrText>
-      </w:r>
-      <w:r>
-        <w:fldChar w:fldCharType="separate"/>
-      </w:r>
-      <w:r>
-        <w:rPr>
-          <w:rStyle w:val="Hyperlink"/>
-        </w:rPr>
-        <w:t>http://msdn.microsoft.com/en-u</w:t>
-      </w:r>
-      <w:r>
-        <w:rPr>
-          <w:rStyle w:val="Hyperlink"/>
-        </w:rPr>
-        <w:t>s</w:t>
-      </w:r>
-      <w:r>
-        <w:rPr>
-          <w:rStyle w:val="Hyperlink"/>
-        </w:rPr>
-        <w:t>/library/dd286726.aspx#VerifyingCode</w:t>
-      </w:r>
-      <w:r>
-        <w:rPr>
-          <w:rStyle w:val="Hyperlink"/>
-        </w:rPr>
-        <w:t>U</w:t>
-      </w:r>
-      <w:r>
-        <w:rPr>
-          <w:rStyle w:val="Hyperlink"/>
-        </w:rPr>
-        <w:t>singCUITCreate</w:t>
-      </w:r>
-      <w:r>
-        <w:rPr>
-          <w:rStyle w:val="Hyperlink"/>
-        </w:rPr>
-        <w:fldChar w:fldCharType="end"/>
-      </w:r>
-      <w:bookmarkEnd w:id="0"/>
-    </w:p>
-    <w:p>
-      <w:pPr>
-        <w:pStyle w:val="ListParagraph"/>
-        <w:numPr>
-          <w:ilvl w:val="1"/>
-          <w:numId w:val="1"/>
-        </w:numPr>
-        <w:ind w:firstLineChars="0"/>
-        <w:jc w:val="left"/>
-      </w:pPr>
-      <w:r>
-        <w:rPr>
-          <w:rFonts w:hint="eastAsia"/>
-        </w:rPr>
-        <w:t>Analyzing Application Quality</w:t>
       </w:r>
       <w:r>
         <w:rPr>
@@ -734,37 +641,208 @@
           <w:rPr>
             <w:rStyle w:val="Hyperlink"/>
           </w:rPr>
-          <w:t>http://msdn.microsoft.com/en-us/librar</w:t>
+          <w:t>http://msdn.microsoft.com/en-us/library/dd286726.aspx#VerifyingCodeUsingCUITCreate</w:t>
         </w:r>
+      </w:hyperlink>
+    </w:p>
+    <w:p>
+      <w:pPr>
+        <w:pStyle w:val="ListParagraph"/>
+        <w:numPr>
+          <w:ilvl w:val="1"/>
+          <w:numId w:val="1"/>
+        </w:numPr>
+        <w:ind w:firstLineChars="0"/>
+        <w:jc w:val="left"/>
+        <w:rPr>
+          <w:rStyle w:val="Hyperlink"/>
+          <w:rFonts w:hint="eastAsia"/>
+          <w:color w:val="auto"/>
+          <w:u w:val="none"/>
+        </w:rPr>
+      </w:pPr>
+      <w:r>
+        <w:rPr>
+          <w:rFonts w:hint="eastAsia"/>
+        </w:rPr>
+        <w:t>Analyzing Application Quality</w:t>
+      </w:r>
+      <w:r>
+        <w:rPr>
+          <w:rFonts w:hint="eastAsia"/>
+        </w:rPr>
+        <w:br/>
+      </w:r>
+      <w:hyperlink r:id="rId15" w:history="1">
         <w:r>
           <w:rPr>
             <w:rStyle w:val="Hyperlink"/>
           </w:rPr>
-          <w:t>y</w:t>
+          <w:t>http://msdn.microsoft.com/en-us/library/dd264897.aspx</w:t>
         </w:r>
+      </w:hyperlink>
+    </w:p>
+    <w:p>
+      <w:pPr>
+        <w:pStyle w:val="ListParagraph"/>
+        <w:numPr>
+          <w:ilvl w:val="0"/>
+          <w:numId w:val="1"/>
+        </w:numPr>
+        <w:ind w:firstLineChars="0"/>
+        <w:jc w:val="left"/>
+        <w:rPr>
+          <w:rFonts w:hint="eastAsia"/>
+        </w:rPr>
+      </w:pPr>
+      <w:r>
+        <w:rPr>
+          <w:rFonts w:hint="eastAsia"/>
+        </w:rPr>
+        <w:t>Part-2:</w:t>
+      </w:r>
+    </w:p>
+    <w:p>
+      <w:pPr>
+        <w:pStyle w:val="ListParagraph"/>
+        <w:numPr>
+          <w:ilvl w:val="1"/>
+          <w:numId w:val="1"/>
+        </w:numPr>
+        <w:ind w:firstLineChars="0"/>
+        <w:jc w:val="left"/>
+        <w:rPr>
+          <w:rFonts w:hint="eastAsia"/>
+        </w:rPr>
+      </w:pPr>
+      <w:r>
+        <w:t>Find good tools or way to debug multiple thread.</w:t>
+      </w:r>
+      <w:r>
+        <w:rPr>
+          <w:rFonts w:hint="eastAsia"/>
+        </w:rPr>
+        <w:br/>
+        <w:t>Freeze Thread</w:t>
+      </w:r>
+      <w:r>
+        <w:rPr>
+          <w:rFonts w:hint="eastAsia"/>
+        </w:rPr>
+        <w:t>, Switch Thread</w:t>
+      </w:r>
+      <w:bookmarkStart w:id="0" w:name="_GoBack"/>
+      <w:bookmarkEnd w:id="0"/>
+      <w:r>
+        <w:rPr>
+          <w:rFonts w:hint="eastAsia"/>
+        </w:rPr>
+        <w:t xml:space="preserve"> </w:t>
+      </w:r>
+      <w:hyperlink r:id="rId16" w:history="1">
         <w:r>
           <w:rPr>
             <w:rStyle w:val="Hyperlink"/>
           </w:rPr>
-          <w:t>/dd264897.aspx</w:t>
+          <w:t>http://msdn.microsoft.com/en-us/library/w15yf86f.aspx</w:t>
         </w:r>
       </w:hyperlink>
     </w:p>
     <w:p>
       <w:pPr>
         <w:pStyle w:val="ListParagraph"/>
+        <w:ind w:left="840" w:firstLineChars="0" w:firstLine="0"/>
+        <w:jc w:val="left"/>
+      </w:pPr>
+    </w:p>
+    <w:p>
+      <w:pPr>
+        <w:pStyle w:val="ListParagraph"/>
         <w:numPr>
           <w:ilvl w:val="1"/>
           <w:numId w:val="1"/>
         </w:numPr>
         <w:ind w:firstLineChars="0"/>
         <w:jc w:val="left"/>
-      </w:pPr>
-      <w:r>
-        <w:rPr>
-          <w:rFonts w:hint="eastAsia"/>
-        </w:rPr>
-        <w:t>xx</w:t>
+        <w:rPr>
+          <w:rFonts w:hint="eastAsia"/>
+        </w:rPr>
+      </w:pPr>
+      <w:r>
+        <w:t>UML Class Diagram</w:t>
+      </w:r>
+    </w:p>
+    <w:p>
+      <w:pPr>
+        <w:pStyle w:val="ListParagraph"/>
+        <w:numPr>
+          <w:ilvl w:val="2"/>
+          <w:numId w:val="1"/>
+        </w:numPr>
+        <w:ind w:firstLineChars="0"/>
+        <w:jc w:val="left"/>
+        <w:rPr>
+          <w:rFonts w:hint="eastAsia"/>
+        </w:rPr>
+      </w:pPr>
+      <w:r>
+        <w:t>How to auto update when class updated.</w:t>
+      </w:r>
+    </w:p>
+    <w:p>
+      <w:pPr>
+        <w:pStyle w:val="ListParagraph"/>
+        <w:numPr>
+          <w:ilvl w:val="2"/>
+          <w:numId w:val="1"/>
+        </w:numPr>
+        <w:ind w:firstLineChars="0"/>
+        <w:jc w:val="left"/>
+      </w:pPr>
+      <w:r>
+        <w:t>How to hide item which did not want to display</w:t>
+      </w:r>
+    </w:p>
+    <w:p>
+      <w:pPr>
+        <w:pStyle w:val="ListParagraph"/>
+        <w:numPr>
+          <w:ilvl w:val="1"/>
+          <w:numId w:val="1"/>
+        </w:numPr>
+        <w:ind w:firstLineChars="0"/>
+        <w:jc w:val="left"/>
+      </w:pPr>
+      <w:r>
+        <w:t>Confirm QSOO can work in VS 2013</w:t>
+      </w:r>
+    </w:p>
+    <w:p>
+      <w:pPr>
+        <w:pStyle w:val="ListParagraph"/>
+        <w:numPr>
+          <w:ilvl w:val="1"/>
+          <w:numId w:val="1"/>
+        </w:numPr>
+        <w:ind w:firstLineChars="0"/>
+        <w:jc w:val="left"/>
+      </w:pPr>
+      <w:r>
+        <w:t>How to auto validate Layer Diagram</w:t>
+      </w:r>
+    </w:p>
+    <w:p>
+      <w:pPr>
+        <w:pStyle w:val="ListParagraph"/>
+        <w:numPr>
+          <w:ilvl w:val="1"/>
+          <w:numId w:val="1"/>
+        </w:numPr>
+        <w:ind w:firstLineChars="0"/>
+        <w:jc w:val="left"/>
+      </w:pPr>
+      <w:r>
+        <w:t>Good way to combie Unit Test and CodeLen.</w:t>
       </w:r>
     </w:p>
     <w:p>
@@ -794,7 +872,7 @@
         <w:ind w:firstLineChars="0"/>
         <w:jc w:val="left"/>
       </w:pPr>
-      <w:hyperlink r:id="rId15" w:history="1">
+      <w:hyperlink r:id="rId17" w:history="1">
         <w:r>
           <w:rPr>
             <w:rStyle w:val="Hyperlink"/>
@@ -827,7 +905,7 @@
         <w:ind w:firstLineChars="0"/>
         <w:jc w:val="left"/>
       </w:pPr>
-      <w:hyperlink r:id="rId16" w:history="1">
+      <w:hyperlink r:id="rId18" w:history="1">
         <w:r>
           <w:rPr>
             <w:rStyle w:val="Hyperlink"/>
@@ -849,7 +927,7 @@
         <w:ind w:firstLineChars="0"/>
         <w:jc w:val="left"/>
       </w:pPr>
-      <w:hyperlink r:id="rId17" w:history="1">
+      <w:hyperlink r:id="rId19" w:history="1">
         <w:r>
           <w:rPr>
             <w:rStyle w:val="Hyperlink"/>
@@ -1736,7 +1814,7 @@
 </file>
 
 <file path=customXml/itemProps1.xml><?xml version="1.0" encoding="utf-8"?>
-<ds:datastoreItem xmlns:ds="http://schemas.openxmlformats.org/officeDocument/2006/customXml" ds:itemID="{5A518142-57D9-4E07-9EE4-4782429F09B1}">
+<ds:datastoreItem xmlns:ds="http://schemas.openxmlformats.org/officeDocument/2006/customXml" ds:itemID="{21AD9052-72CD-4AD6-B23F-CB4049D2F5B7}">
   <ds:schemaRefs>
     <ds:schemaRef ds:uri="http://schemas.openxmlformats.org/officeDocument/2006/bibliography"/>
   </ds:schemaRefs>

</xml_diff>

<commit_message>
Add thread task example
</commit_message>
<xml_diff>
--- a/Document/Review VS.docx
+++ b/Document/Review VS.docx
@@ -255,8 +255,17 @@
           <w:rFonts w:hint="eastAsia"/>
           <w:strike/>
         </w:rPr>
-        <w:t>Shortcut Alt + num</w:t>
-      </w:r>
+        <w:t xml:space="preserve">Shortcut Alt + </w:t>
+      </w:r>
+      <w:proofErr w:type="spellStart"/>
+      <w:r>
+        <w:rPr>
+          <w:rFonts w:hint="eastAsia"/>
+          <w:strike/>
+        </w:rPr>
+        <w:t>num</w:t>
+      </w:r>
+      <w:proofErr w:type="spellEnd"/>
     </w:p>
     <w:p>
       <w:pPr>
@@ -611,7 +620,21 @@
         <w:rPr>
           <w:rFonts w:hint="eastAsia"/>
         </w:rPr>
-        <w:t xml:space="preserve"> ($ReturnValue, 1 + 3)</w:t>
+        <w:t xml:space="preserve"> ($</w:t>
+      </w:r>
+      <w:proofErr w:type="spellStart"/>
+      <w:r>
+        <w:rPr>
+          <w:rFonts w:hint="eastAsia"/>
+        </w:rPr>
+        <w:t>ReturnValue</w:t>
+      </w:r>
+      <w:proofErr w:type="spellEnd"/>
+      <w:r>
+        <w:rPr>
+          <w:rFonts w:hint="eastAsia"/>
+        </w:rPr>
+        <w:t>, 1 + 3)</w:t>
       </w:r>
     </w:p>
     <w:p>
@@ -656,7 +679,6 @@
         <w:jc w:val="left"/>
         <w:rPr>
           <w:rStyle w:val="Hyperlink"/>
-          <w:rFonts w:hint="eastAsia"/>
           <w:color w:val="auto"/>
           <w:u w:val="none"/>
         </w:rPr>
@@ -691,9 +713,6 @@
         </w:numPr>
         <w:ind w:firstLineChars="0"/>
         <w:jc w:val="left"/>
-        <w:rPr>
-          <w:rFonts w:hint="eastAsia"/>
-        </w:rPr>
       </w:pPr>
       <w:r>
         <w:rPr>
@@ -711,18 +730,25 @@
         </w:numPr>
         <w:ind w:firstLineChars="0"/>
         <w:jc w:val="left"/>
-        <w:rPr>
-          <w:rFonts w:hint="eastAsia"/>
-        </w:rPr>
       </w:pPr>
       <w:r>
         <w:t>Find good tools or way to debug multiple thread.</w:t>
       </w:r>
-      <w:r>
-        <w:rPr>
-          <w:rFonts w:hint="eastAsia"/>
-        </w:rPr>
-        <w:br/>
+    </w:p>
+    <w:p>
+      <w:pPr>
+        <w:pStyle w:val="ListParagraph"/>
+        <w:numPr>
+          <w:ilvl w:val="2"/>
+          <w:numId w:val="1"/>
+        </w:numPr>
+        <w:ind w:firstLineChars="0"/>
+        <w:jc w:val="left"/>
+      </w:pPr>
+      <w:r>
+        <w:rPr>
+          <w:rFonts w:hint="eastAsia"/>
+        </w:rPr>
         <w:t>Freeze Thread</w:t>
       </w:r>
       <w:r>
@@ -731,8 +757,6 @@
         </w:rPr>
         <w:t>, Switch Thread</w:t>
       </w:r>
-      <w:bookmarkStart w:id="0" w:name="_GoBack"/>
-      <w:bookmarkEnd w:id="0"/>
       <w:r>
         <w:rPr>
           <w:rFonts w:hint="eastAsia"/>
@@ -747,13 +771,83 @@
           <w:t>http://msdn.microsoft.com/en-us/library/w15yf86f.aspx</w:t>
         </w:r>
       </w:hyperlink>
-    </w:p>
-    <w:p>
-      <w:pPr>
-        <w:pStyle w:val="ListParagraph"/>
+      <w:r>
+        <w:rPr>
+          <w:rFonts w:hint="eastAsia"/>
+        </w:rPr>
+        <w:br/>
+      </w:r>
+    </w:p>
+    <w:p>
+      <w:pPr>
+        <w:pStyle w:val="ListParagraph"/>
+        <w:numPr>
+          <w:ilvl w:val="2"/>
+          <w:numId w:val="1"/>
+        </w:numPr>
+        <w:ind w:firstLineChars="0"/>
+        <w:jc w:val="left"/>
+      </w:pPr>
+      <w:r>
+        <w:rPr>
+          <w:rFonts w:hint="eastAsia"/>
+        </w:rPr>
+        <w:t>Task Window</w:t>
+      </w:r>
+    </w:p>
+    <w:p>
+      <w:pPr>
+        <w:pStyle w:val="ListParagraph"/>
+        <w:numPr>
+          <w:ilvl w:val="2"/>
+          <w:numId w:val="1"/>
+        </w:numPr>
+        <w:ind w:firstLineChars="0"/>
+        <w:jc w:val="left"/>
+      </w:pPr>
+      <w:r>
+        <w:t>Parallel Watch</w:t>
+      </w:r>
+      <w:r>
+        <w:rPr>
+          <w:rFonts w:hint="eastAsia"/>
+        </w:rPr>
+        <w:t xml:space="preserve"> </w:t>
+      </w:r>
+      <w:hyperlink r:id="rId17" w:history="1">
+        <w:r>
+          <w:rPr>
+            <w:rStyle w:val="Hyperlink"/>
+          </w:rPr>
+          <w:t>http://msdn.microsoft.com/en-us/library/hh418499.aspx</w:t>
+        </w:r>
+      </w:hyperlink>
+      <w:r>
+        <w:rPr>
+          <w:rFonts w:hint="eastAsia"/>
+        </w:rPr>
+        <w:br/>
+      </w:r>
+      <w:r>
+        <w:t>In the Parallel Watch window, you can simultaneously display the values that one expression holds on multiple threads.</w:t>
+      </w:r>
+    </w:p>
+    <w:p>
+      <w:pPr>
+        <w:pStyle w:val="ListParagraph"/>
+        <w:numPr>
+          <w:ilvl w:val="2"/>
+          <w:numId w:val="1"/>
+        </w:numPr>
         <w:ind w:left="840" w:firstLineChars="0" w:firstLine="0"/>
         <w:jc w:val="left"/>
       </w:pPr>
+      <w:r>
+        <w:rPr>
+          <w:rFonts w:hint="eastAsia"/>
+        </w:rPr>
+        <w:t>xx</w:t>
+      </w:r>
     </w:p>
     <w:p>
       <w:pPr>
@@ -764,9 +858,6 @@
         </w:numPr>
         <w:ind w:firstLineChars="0"/>
         <w:jc w:val="left"/>
-        <w:rPr>
-          <w:rFonts w:hint="eastAsia"/>
-        </w:rPr>
       </w:pPr>
       <w:r>
         <w:t>UML Class Diagram</w:t>
@@ -782,10 +873,13 @@
         <w:ind w:firstLineChars="0"/>
         <w:jc w:val="left"/>
         <w:rPr>
-          <w:rFonts w:hint="eastAsia"/>
-        </w:rPr>
-      </w:pPr>
-      <w:r>
+          <w:strike/>
+        </w:rPr>
+      </w:pPr>
+      <w:r>
+        <w:rPr>
+          <w:strike/>
+        </w:rPr>
         <w:t>How to auto update when class updated.</w:t>
       </w:r>
     </w:p>
@@ -798,8 +892,15 @@
         </w:numPr>
         <w:ind w:firstLineChars="0"/>
         <w:jc w:val="left"/>
-      </w:pPr>
-      <w:r>
+        <w:rPr>
+          <w:rFonts w:hint="eastAsia"/>
+          <w:strike/>
+        </w:rPr>
+      </w:pPr>
+      <w:r>
+        <w:rPr>
+          <w:strike/>
+        </w:rPr>
         <w:t>How to hide item which did not want to display</w:t>
       </w:r>
     </w:p>
@@ -807,13 +908,44 @@
       <w:pPr>
         <w:pStyle w:val="ListParagraph"/>
         <w:numPr>
+          <w:ilvl w:val="2"/>
+          <w:numId w:val="1"/>
+        </w:numPr>
+        <w:ind w:firstLineChars="0"/>
+        <w:jc w:val="left"/>
+      </w:pPr>
+      <w:r>
+        <w:rPr>
+          <w:rFonts w:hint="eastAsia"/>
+        </w:rPr>
+        <w:t>Is there a way to validate UML Diagram with code?</w:t>
+      </w:r>
+      <w:r>
+        <w:br/>
+      </w:r>
+      <w:r>
+        <w:t>http://www.microsoft.com/en-us/download/details.aspx?id=40754</w:t>
+      </w:r>
+      <w:bookmarkStart w:id="0" w:name="_GoBack"/>
+      <w:bookmarkEnd w:id="0"/>
+    </w:p>
+    <w:p>
+      <w:pPr>
+        <w:pStyle w:val="ListParagraph"/>
+        <w:numPr>
           <w:ilvl w:val="1"/>
           <w:numId w:val="1"/>
         </w:numPr>
         <w:ind w:firstLineChars="0"/>
         <w:jc w:val="left"/>
-      </w:pPr>
-      <w:r>
+        <w:rPr>
+          <w:strike/>
+        </w:rPr>
+      </w:pPr>
+      <w:r>
+        <w:rPr>
+          <w:strike/>
+        </w:rPr>
         <w:t>Confirm QSOO can work in VS 2013</w:t>
       </w:r>
     </w:p>
@@ -826,8 +958,14 @@
         </w:numPr>
         <w:ind w:firstLineChars="0"/>
         <w:jc w:val="left"/>
-      </w:pPr>
-      <w:r>
+        <w:rPr>
+          <w:strike/>
+        </w:rPr>
+      </w:pPr>
+      <w:r>
+        <w:rPr>
+          <w:strike/>
+        </w:rPr>
         <w:t>How to auto validate Layer Diagram</w:t>
       </w:r>
     </w:p>
@@ -842,7 +980,22 @@
         <w:jc w:val="left"/>
       </w:pPr>
       <w:r>
-        <w:t>Good way to combie Unit Test and CodeLen.</w:t>
+        <w:t xml:space="preserve">Good way to </w:t>
+      </w:r>
+      <w:r>
+        <w:t>combine</w:t>
+      </w:r>
+      <w:r>
+        <w:t xml:space="preserve"> Unit Test and CodeLen</w:t>
+      </w:r>
+      <w:r>
+        <w:rPr>
+          <w:rFonts w:hint="eastAsia"/>
+        </w:rPr>
+        <w:t>s</w:t>
+      </w:r>
+      <w:r>
+        <w:t>.</w:t>
       </w:r>
     </w:p>
     <w:p>
@@ -872,7 +1025,7 @@
         <w:ind w:firstLineChars="0"/>
         <w:jc w:val="left"/>
       </w:pPr>
-      <w:hyperlink r:id="rId17" w:history="1">
+      <w:hyperlink r:id="rId18" w:history="1">
         <w:r>
           <w:rPr>
             <w:rStyle w:val="Hyperlink"/>
@@ -905,7 +1058,7 @@
         <w:ind w:firstLineChars="0"/>
         <w:jc w:val="left"/>
       </w:pPr>
-      <w:hyperlink r:id="rId18" w:history="1">
+      <w:hyperlink r:id="rId19" w:history="1">
         <w:r>
           <w:rPr>
             <w:rStyle w:val="Hyperlink"/>
@@ -927,7 +1080,7 @@
         <w:ind w:firstLineChars="0"/>
         <w:jc w:val="left"/>
       </w:pPr>
-      <w:hyperlink r:id="rId19" w:history="1">
+      <w:hyperlink r:id="rId20" w:history="1">
         <w:r>
           <w:rPr>
             <w:rStyle w:val="Hyperlink"/>
@@ -1814,7 +1967,7 @@
 </file>
 
 <file path=customXml/itemProps1.xml><?xml version="1.0" encoding="utf-8"?>
-<ds:datastoreItem xmlns:ds="http://schemas.openxmlformats.org/officeDocument/2006/customXml" ds:itemID="{21AD9052-72CD-4AD6-B23F-CB4049D2F5B7}">
+<ds:datastoreItem xmlns:ds="http://schemas.openxmlformats.org/officeDocument/2006/customXml" ds:itemID="{72CCF8E5-482C-4314-814B-07BF33A9F1D4}">
   <ds:schemaRefs>
     <ds:schemaRef ds:uri="http://schemas.openxmlformats.org/officeDocument/2006/bibliography"/>
   </ds:schemaRefs>

</xml_diff>